<commit_message>
finalized version with table of contents updated
</commit_message>
<xml_diff>
--- a/FTN_BSc_BozidarMaric.docx
+++ b/FTN_BSc_BozidarMaric.docx
@@ -72,7 +72,7 @@
                 <v:shape id="_x0000_i1025" type="#_x0000_t75" style="width:64.5pt;height:64.5pt" o:ole="" fillcolor="window">
                   <v:imagedata r:id="rId8" o:title=""/>
                 </v:shape>
-                <o:OLEObject Type="Embed" ProgID="CorelDraw.Graphic.7" ShapeID="_x0000_i1025" DrawAspect="Content" ObjectID="_1663189606" r:id="rId9"/>
+                <o:OLEObject Type="Embed" ProgID="CorelDraw.Graphic.7" ShapeID="_x0000_i1025" DrawAspect="Content" ObjectID="_1663189702" r:id="rId9"/>
               </w:object>
             </w:r>
           </w:p>
@@ -7933,7 +7933,7 @@
           <w:r>
             <w:fldChar w:fldCharType="separate"/>
           </w:r>
-          <w:hyperlink w:anchor="_Toc52484302" w:history="1">
+          <w:hyperlink w:anchor="_Toc52576919" w:history="1">
             <w:r>
               <w:rPr>
                 <w:rStyle w:val="Hyperlink"/>
@@ -7956,6 +7956,8 @@
               </w:rPr>
               <w:t>..........................................................................................................................................................</w:t>
             </w:r>
+            <w:bookmarkStart w:id="0" w:name="_GoBack"/>
+            <w:bookmarkEnd w:id="0"/>
             <w:r>
               <w:rPr>
                 <w:noProof/>
@@ -7968,7 +7970,7 @@
                 <w:noProof/>
                 <w:webHidden/>
               </w:rPr>
-              <w:instrText xml:space="preserve"> PAGEREF _Toc52484302 \h </w:instrText>
+              <w:instrText xml:space="preserve"> PAGEREF _Toc52576919 \h </w:instrText>
             </w:r>
             <w:r>
               <w:rPr>
@@ -8008,7 +8010,7 @@
               <w:lang w:val="en-US"/>
             </w:rPr>
           </w:pPr>
-          <w:hyperlink w:anchor="_Toc52484303" w:history="1">
+          <w:hyperlink w:anchor="_Toc52576920" w:history="1">
             <w:r>
               <w:rPr>
                 <w:rStyle w:val="Hyperlink"/>
@@ -8036,7 +8038,7 @@
                 <w:noProof/>
                 <w:webHidden/>
               </w:rPr>
-              <w:instrText xml:space="preserve"> PAGEREF _Toc52484303 \h </w:instrText>
+              <w:instrText xml:space="preserve"> PAGEREF _Toc52576920 \h </w:instrText>
             </w:r>
             <w:r>
               <w:rPr>
@@ -8078,7 +8080,7 @@
               <w:noProof/>
             </w:rPr>
           </w:pPr>
-          <w:hyperlink w:anchor="_Toc52484304" w:history="1">
+          <w:hyperlink w:anchor="_Toc52576921" w:history="1">
             <w:r>
               <w:rPr>
                 <w:rStyle w:val="Hyperlink"/>
@@ -8106,7 +8108,7 @@
                 <w:noProof/>
                 <w:webHidden/>
               </w:rPr>
-              <w:instrText xml:space="preserve"> PAGEREF _Toc52484304 \h </w:instrText>
+              <w:instrText xml:space="preserve"> PAGEREF _Toc52576921 \h </w:instrText>
             </w:r>
             <w:r>
               <w:rPr>
@@ -8148,7 +8150,7 @@
               <w:noProof/>
             </w:rPr>
           </w:pPr>
-          <w:hyperlink w:anchor="_Toc52484305" w:history="1">
+          <w:hyperlink w:anchor="_Toc52576922" w:history="1">
             <w:r>
               <w:rPr>
                 <w:rStyle w:val="Hyperlink"/>
@@ -8176,7 +8178,7 @@
                 <w:noProof/>
                 <w:webHidden/>
               </w:rPr>
-              <w:instrText xml:space="preserve"> PAGEREF _Toc52484305 \h </w:instrText>
+              <w:instrText xml:space="preserve"> PAGEREF _Toc52576922 \h </w:instrText>
             </w:r>
             <w:r>
               <w:rPr>
@@ -8218,7 +8220,7 @@
               <w:noProof/>
             </w:rPr>
           </w:pPr>
-          <w:hyperlink w:anchor="_Toc52484306" w:history="1">
+          <w:hyperlink w:anchor="_Toc52576923" w:history="1">
             <w:r>
               <w:rPr>
                 <w:rStyle w:val="Hyperlink"/>
@@ -8246,7 +8248,7 @@
                 <w:noProof/>
                 <w:webHidden/>
               </w:rPr>
-              <w:instrText xml:space="preserve"> PAGEREF _Toc52484306 \h </w:instrText>
+              <w:instrText xml:space="preserve"> PAGEREF _Toc52576923 \h </w:instrText>
             </w:r>
             <w:r>
               <w:rPr>
@@ -8288,7 +8290,7 @@
               <w:noProof/>
             </w:rPr>
           </w:pPr>
-          <w:hyperlink w:anchor="_Toc52484307" w:history="1">
+          <w:hyperlink w:anchor="_Toc52576924" w:history="1">
             <w:r>
               <w:rPr>
                 <w:rStyle w:val="Hyperlink"/>
@@ -8316,7 +8318,7 @@
                 <w:noProof/>
                 <w:webHidden/>
               </w:rPr>
-              <w:instrText xml:space="preserve"> PAGEREF _Toc52484307 \h </w:instrText>
+              <w:instrText xml:space="preserve"> PAGEREF _Toc52576924 \h </w:instrText>
             </w:r>
             <w:r>
               <w:rPr>
@@ -8358,7 +8360,7 @@
               <w:noProof/>
             </w:rPr>
           </w:pPr>
-          <w:hyperlink w:anchor="_Toc52484308" w:history="1">
+          <w:hyperlink w:anchor="_Toc52576925" w:history="1">
             <w:r>
               <w:rPr>
                 <w:rStyle w:val="Hyperlink"/>
@@ -8386,7 +8388,7 @@
                 <w:noProof/>
                 <w:webHidden/>
               </w:rPr>
-              <w:instrText xml:space="preserve"> PAGEREF _Toc52484308 \h </w:instrText>
+              <w:instrText xml:space="preserve"> PAGEREF _Toc52576925 \h </w:instrText>
             </w:r>
             <w:r>
               <w:rPr>
@@ -8428,7 +8430,7 @@
               <w:noProof/>
             </w:rPr>
           </w:pPr>
-          <w:hyperlink w:anchor="_Toc52484309" w:history="1">
+          <w:hyperlink w:anchor="_Toc52576926" w:history="1">
             <w:r>
               <w:rPr>
                 <w:rStyle w:val="Hyperlink"/>
@@ -8456,7 +8458,7 @@
                 <w:noProof/>
                 <w:webHidden/>
               </w:rPr>
-              <w:instrText xml:space="preserve"> PAGEREF _Toc52484309 \h </w:instrText>
+              <w:instrText xml:space="preserve"> PAGEREF _Toc52576926 \h </w:instrText>
             </w:r>
             <w:r>
               <w:rPr>
@@ -8496,7 +8498,7 @@
               <w:lang w:val="en-US"/>
             </w:rPr>
           </w:pPr>
-          <w:hyperlink w:anchor="_Toc52484310" w:history="1">
+          <w:hyperlink w:anchor="_Toc52576927" w:history="1">
             <w:r>
               <w:rPr>
                 <w:rStyle w:val="Hyperlink"/>
@@ -8533,7 +8535,7 @@
                 <w:noProof/>
                 <w:webHidden/>
               </w:rPr>
-              <w:instrText xml:space="preserve"> PAGEREF _Toc52484310 \h </w:instrText>
+              <w:instrText xml:space="preserve"> PAGEREF _Toc52576927 \h </w:instrText>
             </w:r>
             <w:r>
               <w:rPr>
@@ -8575,7 +8577,7 @@
               <w:noProof/>
             </w:rPr>
           </w:pPr>
-          <w:hyperlink w:anchor="_Toc52484311" w:history="1">
+          <w:hyperlink w:anchor="_Toc52576928" w:history="1">
             <w:r>
               <w:rPr>
                 <w:rStyle w:val="Hyperlink"/>
@@ -8603,7 +8605,7 @@
                 <w:noProof/>
                 <w:webHidden/>
               </w:rPr>
-              <w:instrText xml:space="preserve"> PAGEREF _Toc52484311 \h </w:instrText>
+              <w:instrText xml:space="preserve"> PAGEREF _Toc52576928 \h </w:instrText>
             </w:r>
             <w:r>
               <w:rPr>
@@ -8645,7 +8647,7 @@
               <w:noProof/>
             </w:rPr>
           </w:pPr>
-          <w:hyperlink w:anchor="_Toc52484312" w:history="1">
+          <w:hyperlink w:anchor="_Toc52576929" w:history="1">
             <w:r>
               <w:rPr>
                 <w:rStyle w:val="Hyperlink"/>
@@ -8673,7 +8675,7 @@
                 <w:noProof/>
                 <w:webHidden/>
               </w:rPr>
-              <w:instrText xml:space="preserve"> PAGEREF _Toc52484312 \h </w:instrText>
+              <w:instrText xml:space="preserve"> PAGEREF _Toc52576929 \h </w:instrText>
             </w:r>
             <w:r>
               <w:rPr>
@@ -8715,7 +8717,7 @@
               <w:noProof/>
             </w:rPr>
           </w:pPr>
-          <w:hyperlink w:anchor="_Toc52484313" w:history="1">
+          <w:hyperlink w:anchor="_Toc52576930" w:history="1">
             <w:r>
               <w:rPr>
                 <w:rStyle w:val="Hyperlink"/>
@@ -8743,7 +8745,7 @@
                 <w:noProof/>
                 <w:webHidden/>
               </w:rPr>
-              <w:instrText xml:space="preserve"> PAGEREF _Toc52484313 \h </w:instrText>
+              <w:instrText xml:space="preserve"> PAGEREF _Toc52576930 \h </w:instrText>
             </w:r>
             <w:r>
               <w:rPr>
@@ -8785,7 +8787,7 @@
               <w:noProof/>
             </w:rPr>
           </w:pPr>
-          <w:hyperlink w:anchor="_Toc52484314" w:history="1">
+          <w:hyperlink w:anchor="_Toc52576931" w:history="1">
             <w:r>
               <w:rPr>
                 <w:rStyle w:val="Hyperlink"/>
@@ -8813,7 +8815,7 @@
                 <w:noProof/>
                 <w:webHidden/>
               </w:rPr>
-              <w:instrText xml:space="preserve"> PAGEREF _Toc52484314 \h </w:instrText>
+              <w:instrText xml:space="preserve"> PAGEREF _Toc52576931 \h </w:instrText>
             </w:r>
             <w:r>
               <w:rPr>
@@ -8855,7 +8857,7 @@
               <w:noProof/>
             </w:rPr>
           </w:pPr>
-          <w:hyperlink w:anchor="_Toc52484315" w:history="1">
+          <w:hyperlink w:anchor="_Toc52576932" w:history="1">
             <w:r>
               <w:rPr>
                 <w:rStyle w:val="Hyperlink"/>
@@ -8883,7 +8885,7 @@
                 <w:noProof/>
                 <w:webHidden/>
               </w:rPr>
-              <w:instrText xml:space="preserve"> PAGEREF _Toc52484315 \h </w:instrText>
+              <w:instrText xml:space="preserve"> PAGEREF _Toc52576932 \h </w:instrText>
             </w:r>
             <w:r>
               <w:rPr>
@@ -8925,7 +8927,7 @@
               <w:noProof/>
             </w:rPr>
           </w:pPr>
-          <w:hyperlink w:anchor="_Toc52484316" w:history="1">
+          <w:hyperlink w:anchor="_Toc52576933" w:history="1">
             <w:r>
               <w:rPr>
                 <w:rStyle w:val="Hyperlink"/>
@@ -8953,7 +8955,7 @@
                 <w:noProof/>
                 <w:webHidden/>
               </w:rPr>
-              <w:instrText xml:space="preserve"> PAGEREF _Toc52484316 \h </w:instrText>
+              <w:instrText xml:space="preserve"> PAGEREF _Toc52576933 \h </w:instrText>
             </w:r>
             <w:r>
               <w:rPr>
@@ -8995,7 +8997,7 @@
               <w:noProof/>
             </w:rPr>
           </w:pPr>
-          <w:hyperlink w:anchor="_Toc52484317" w:history="1">
+          <w:hyperlink w:anchor="_Toc52576934" w:history="1">
             <w:r>
               <w:rPr>
                 <w:rStyle w:val="Hyperlink"/>
@@ -9023,7 +9025,7 @@
                 <w:noProof/>
                 <w:webHidden/>
               </w:rPr>
-              <w:instrText xml:space="preserve"> PAGEREF _Toc52484317 \h </w:instrText>
+              <w:instrText xml:space="preserve"> PAGEREF _Toc52576934 \h </w:instrText>
             </w:r>
             <w:r>
               <w:rPr>
@@ -9065,7 +9067,7 @@
               <w:noProof/>
             </w:rPr>
           </w:pPr>
-          <w:hyperlink w:anchor="_Toc52484318" w:history="1">
+          <w:hyperlink w:anchor="_Toc52576935" w:history="1">
             <w:r>
               <w:rPr>
                 <w:rStyle w:val="Hyperlink"/>
@@ -9093,7 +9095,7 @@
                 <w:noProof/>
                 <w:webHidden/>
               </w:rPr>
-              <w:instrText xml:space="preserve"> PAGEREF _Toc52484318 \h </w:instrText>
+              <w:instrText xml:space="preserve"> PAGEREF _Toc52576935 \h </w:instrText>
             </w:r>
             <w:r>
               <w:rPr>
@@ -9135,7 +9137,7 @@
               <w:noProof/>
             </w:rPr>
           </w:pPr>
-          <w:hyperlink w:anchor="_Toc52484319" w:history="1">
+          <w:hyperlink w:anchor="_Toc52576936" w:history="1">
             <w:r>
               <w:rPr>
                 <w:rStyle w:val="Hyperlink"/>
@@ -9163,7 +9165,7 @@
                 <w:noProof/>
                 <w:webHidden/>
               </w:rPr>
-              <w:instrText xml:space="preserve"> PAGEREF _Toc52484319 \h </w:instrText>
+              <w:instrText xml:space="preserve"> PAGEREF _Toc52576936 \h </w:instrText>
             </w:r>
             <w:r>
               <w:rPr>
@@ -9205,7 +9207,7 @@
               <w:noProof/>
             </w:rPr>
           </w:pPr>
-          <w:hyperlink w:anchor="_Toc52484320" w:history="1">
+          <w:hyperlink w:anchor="_Toc52576937" w:history="1">
             <w:r>
               <w:rPr>
                 <w:rStyle w:val="Hyperlink"/>
@@ -9242,7 +9244,7 @@
                 <w:noProof/>
                 <w:webHidden/>
               </w:rPr>
-              <w:instrText xml:space="preserve"> PAGEREF _Toc52484320 \h </w:instrText>
+              <w:instrText xml:space="preserve"> PAGEREF _Toc52576937 \h </w:instrText>
             </w:r>
             <w:r>
               <w:rPr>
@@ -9284,7 +9286,7 @@
               <w:noProof/>
             </w:rPr>
           </w:pPr>
-          <w:hyperlink w:anchor="_Toc52484321" w:history="1">
+          <w:hyperlink w:anchor="_Toc52576938" w:history="1">
             <w:r>
               <w:rPr>
                 <w:rStyle w:val="Hyperlink"/>
@@ -9312,7 +9314,7 @@
                 <w:noProof/>
                 <w:webHidden/>
               </w:rPr>
-              <w:instrText xml:space="preserve"> PAGEREF _Toc52484321 \h </w:instrText>
+              <w:instrText xml:space="preserve"> PAGEREF _Toc52576938 \h </w:instrText>
             </w:r>
             <w:r>
               <w:rPr>
@@ -9354,7 +9356,7 @@
               <w:noProof/>
             </w:rPr>
           </w:pPr>
-          <w:hyperlink w:anchor="_Toc52484322" w:history="1">
+          <w:hyperlink w:anchor="_Toc52576939" w:history="1">
             <w:r>
               <w:rPr>
                 <w:rStyle w:val="Hyperlink"/>
@@ -9391,7 +9393,7 @@
                 <w:noProof/>
                 <w:webHidden/>
               </w:rPr>
-              <w:instrText xml:space="preserve"> PAGEREF _Toc52484322 \h </w:instrText>
+              <w:instrText xml:space="preserve"> PAGEREF _Toc52576939 \h </w:instrText>
             </w:r>
             <w:r>
               <w:rPr>
@@ -9431,7 +9433,7 @@
               <w:lang w:val="en-US"/>
             </w:rPr>
           </w:pPr>
-          <w:hyperlink w:anchor="_Toc52484323" w:history="1">
+          <w:hyperlink w:anchor="_Toc52576940" w:history="1">
             <w:r>
               <w:rPr>
                 <w:rStyle w:val="Hyperlink"/>
@@ -9469,7 +9471,7 @@
                 <w:noProof/>
                 <w:webHidden/>
               </w:rPr>
-              <w:instrText xml:space="preserve"> PAGEREF _Toc52484323 \h </w:instrText>
+              <w:instrText xml:space="preserve"> PAGEREF _Toc52576940 \h </w:instrText>
             </w:r>
             <w:r>
               <w:rPr>
@@ -9489,7 +9491,7 @@
                 <w:noProof/>
                 <w:webHidden/>
               </w:rPr>
-              <w:t>23</w:t>
+              <w:t>24</w:t>
             </w:r>
             <w:r>
               <w:rPr>
@@ -9511,14 +9513,14 @@
               <w:noProof/>
             </w:rPr>
           </w:pPr>
-          <w:hyperlink w:anchor="_Toc52484324" w:history="1">
+          <w:hyperlink w:anchor="_Toc52576941" w:history="1">
             <w:r>
               <w:rPr>
                 <w:rStyle w:val="Hyperlink"/>
                 <w:noProof/>
                 <w:lang w:val="sr-Cyrl-RS"/>
               </w:rPr>
-              <w:t>4.1 Пријем животиње</w:t>
+              <w:t>4.1 Софтверска архитектура</w:t>
             </w:r>
             <w:r>
               <w:rPr>
@@ -9539,7 +9541,7 @@
                 <w:noProof/>
                 <w:webHidden/>
               </w:rPr>
-              <w:instrText xml:space="preserve"> PAGEREF _Toc52484324 \h </w:instrText>
+              <w:instrText xml:space="preserve"> PAGEREF _Toc52576941 \h </w:instrText>
             </w:r>
             <w:r>
               <w:rPr>
@@ -9581,14 +9583,14 @@
               <w:noProof/>
             </w:rPr>
           </w:pPr>
-          <w:hyperlink w:anchor="_Toc52484325" w:history="1">
+          <w:hyperlink w:anchor="_Toc52576942" w:history="1">
             <w:r>
               <w:rPr>
                 <w:rStyle w:val="Hyperlink"/>
                 <w:noProof/>
                 <w:lang w:val="sr-Cyrl-RS"/>
               </w:rPr>
-              <w:t>4.2 Уређивање профила животиње</w:t>
+              <w:t>4.2 Коришћени пакети</w:t>
             </w:r>
             <w:r>
               <w:rPr>
@@ -9609,7 +9611,7 @@
                 <w:noProof/>
                 <w:webHidden/>
               </w:rPr>
-              <w:instrText xml:space="preserve"> PAGEREF _Toc52484325 \h </w:instrText>
+              <w:instrText xml:space="preserve"> PAGEREF _Toc52576942 \h </w:instrText>
             </w:r>
             <w:r>
               <w:rPr>
@@ -9629,7 +9631,7 @@
                 <w:noProof/>
                 <w:webHidden/>
               </w:rPr>
-              <w:t>25</w:t>
+              <w:t>24</w:t>
             </w:r>
             <w:r>
               <w:rPr>
@@ -9651,14 +9653,14 @@
               <w:noProof/>
             </w:rPr>
           </w:pPr>
-          <w:hyperlink w:anchor="_Toc52484326" w:history="1">
+          <w:hyperlink w:anchor="_Toc52576943" w:history="1">
             <w:r>
               <w:rPr>
                 <w:rStyle w:val="Hyperlink"/>
                 <w:noProof/>
                 <w:lang w:val="sr-Cyrl-RS"/>
               </w:rPr>
-              <w:t>4.4 Креирање упитника</w:t>
+              <w:t>4.3 Администраторске функционалности</w:t>
             </w:r>
             <w:r>
               <w:rPr>
@@ -9679,7 +9681,7 @@
                 <w:noProof/>
                 <w:webHidden/>
               </w:rPr>
-              <w:instrText xml:space="preserve"> PAGEREF _Toc52484326 \h </w:instrText>
+              <w:instrText xml:space="preserve"> PAGEREF _Toc52576943 \h </w:instrText>
             </w:r>
             <w:r>
               <w:rPr>
@@ -9699,7 +9701,77 @@
                 <w:noProof/>
                 <w:webHidden/>
               </w:rPr>
-              <w:t>28</w:t>
+              <w:t>25</w:t>
+            </w:r>
+            <w:r>
+              <w:rPr>
+                <w:noProof/>
+                <w:webHidden/>
+              </w:rPr>
+              <w:fldChar w:fldCharType="end"/>
+            </w:r>
+          </w:hyperlink>
+        </w:p>
+        <w:p>
+          <w:pPr>
+            <w:pStyle w:val="TOC3"/>
+            <w:tabs>
+              <w:tab w:val="right" w:leader="dot" w:pos="9345"/>
+            </w:tabs>
+            <w:rPr>
+              <w:rFonts w:asciiTheme="minorHAnsi" w:eastAsiaTheme="minorEastAsia" w:hAnsiTheme="minorHAnsi" w:cstheme="minorBidi"/>
+              <w:noProof/>
+            </w:rPr>
+          </w:pPr>
+          <w:hyperlink w:anchor="_Toc52576944" w:history="1">
+            <w:r>
+              <w:rPr>
+                <w:rStyle w:val="Hyperlink"/>
+                <w:noProof/>
+                <w:lang w:val="sr-Cyrl-RS"/>
+              </w:rPr>
+              <w:t>4.3.1 Креирање корисничких информација</w:t>
+            </w:r>
+            <w:r>
+              <w:rPr>
+                <w:noProof/>
+                <w:webHidden/>
+              </w:rPr>
+              <w:tab/>
+            </w:r>
+            <w:r>
+              <w:rPr>
+                <w:noProof/>
+                <w:webHidden/>
+              </w:rPr>
+              <w:fldChar w:fldCharType="begin"/>
+            </w:r>
+            <w:r>
+              <w:rPr>
+                <w:noProof/>
+                <w:webHidden/>
+              </w:rPr>
+              <w:instrText xml:space="preserve"> PAGEREF _Toc52576944 \h </w:instrText>
+            </w:r>
+            <w:r>
+              <w:rPr>
+                <w:noProof/>
+                <w:webHidden/>
+              </w:rPr>
+            </w:r>
+            <w:r>
+              <w:rPr>
+                <w:noProof/>
+                <w:webHidden/>
+              </w:rPr>
+              <w:fldChar w:fldCharType="separate"/>
+            </w:r>
+            <w:r>
+              <w:rPr>
+                <w:noProof/>
+                <w:webHidden/>
+              </w:rPr>
+              <w:t>26</w:t>
             </w:r>
             <w:r>
               <w:rPr>
@@ -9721,14 +9793,14 @@
               <w:noProof/>
             </w:rPr>
           </w:pPr>
-          <w:hyperlink w:anchor="_Toc52484327" w:history="1">
+          <w:hyperlink w:anchor="_Toc52576945" w:history="1">
             <w:r>
               <w:rPr>
                 <w:rStyle w:val="Hyperlink"/>
                 <w:noProof/>
                 <w:lang w:val="sr-Cyrl-RS"/>
               </w:rPr>
-              <w:t>4.5 Попуњавање упитника</w:t>
+              <w:t>4.4 Функционалности запослених</w:t>
             </w:r>
             <w:r>
               <w:rPr>
@@ -9749,7 +9821,7 @@
                 <w:noProof/>
                 <w:webHidden/>
               </w:rPr>
-              <w:instrText xml:space="preserve"> PAGEREF _Toc52484327 \h </w:instrText>
+              <w:instrText xml:space="preserve"> PAGEREF _Toc52576945 \h </w:instrText>
             </w:r>
             <w:r>
               <w:rPr>
@@ -9769,7 +9841,7 @@
                 <w:noProof/>
                 <w:webHidden/>
               </w:rPr>
-              <w:t>30</w:t>
+              <w:t>28</w:t>
             </w:r>
             <w:r>
               <w:rPr>
@@ -9782,7 +9854,7 @@
         </w:p>
         <w:p>
           <w:pPr>
-            <w:pStyle w:val="TOC2"/>
+            <w:pStyle w:val="TOC3"/>
             <w:tabs>
               <w:tab w:val="right" w:leader="dot" w:pos="9345"/>
             </w:tabs>
@@ -9791,22 +9863,14 @@
               <w:noProof/>
             </w:rPr>
           </w:pPr>
-          <w:hyperlink w:anchor="_Toc52484328" w:history="1">
+          <w:hyperlink w:anchor="_Toc52576946" w:history="1">
             <w:r>
               <w:rPr>
                 <w:rStyle w:val="Hyperlink"/>
                 <w:noProof/>
-                <w:lang w:val="sr-Latn-RS"/>
-              </w:rPr>
-              <w:t xml:space="preserve">4.6 </w:t>
-            </w:r>
-            <w:r>
-              <w:rPr>
-                <w:rStyle w:val="Hyperlink"/>
-                <w:noProof/>
-                <w:lang w:val="sr-Cyrl-RS"/>
-              </w:rPr>
-              <w:t>Покретање потраге</w:t>
+                <w:lang w:val="sr-Cyrl-RS"/>
+              </w:rPr>
+              <w:t>4.4.1 Креирање новог часа</w:t>
             </w:r>
             <w:r>
               <w:rPr>
@@ -9827,7 +9891,7 @@
                 <w:noProof/>
                 <w:webHidden/>
               </w:rPr>
-              <w:instrText xml:space="preserve"> PAGEREF _Toc52484328 \h </w:instrText>
+              <w:instrText xml:space="preserve"> PAGEREF _Toc52576946 \h </w:instrText>
             </w:r>
             <w:r>
               <w:rPr>
@@ -9847,7 +9911,7 @@
                 <w:noProof/>
                 <w:webHidden/>
               </w:rPr>
-              <w:t>31</w:t>
+              <w:t>28</w:t>
             </w:r>
             <w:r>
               <w:rPr>
@@ -9860,7 +9924,7 @@
         </w:p>
         <w:p>
           <w:pPr>
-            <w:pStyle w:val="TOC2"/>
+            <w:pStyle w:val="TOC3"/>
             <w:tabs>
               <w:tab w:val="right" w:leader="dot" w:pos="9345"/>
             </w:tabs>
@@ -9869,22 +9933,14 @@
               <w:noProof/>
             </w:rPr>
           </w:pPr>
-          <w:hyperlink w:anchor="_Toc52484329" w:history="1">
+          <w:hyperlink w:anchor="_Toc52576947" w:history="1">
             <w:r>
               <w:rPr>
                 <w:rStyle w:val="Hyperlink"/>
                 <w:noProof/>
-                <w:lang w:val="sr-Latn-RS"/>
-              </w:rPr>
-              <w:t xml:space="preserve">4.6 </w:t>
-            </w:r>
-            <w:r>
-              <w:rPr>
-                <w:rStyle w:val="Hyperlink"/>
-                <w:noProof/>
-                <w:lang w:val="sr-Cyrl-RS"/>
-              </w:rPr>
-              <w:t>Начин рачунања поклапања</w:t>
+                <w:lang w:val="sr-Cyrl-RS"/>
+              </w:rPr>
+              <w:t>4.4.1 Слање информација о ученику</w:t>
             </w:r>
             <w:r>
               <w:rPr>
@@ -9905,7 +9961,7 @@
                 <w:noProof/>
                 <w:webHidden/>
               </w:rPr>
-              <w:instrText xml:space="preserve"> PAGEREF _Toc52484329 \h </w:instrText>
+              <w:instrText xml:space="preserve"> PAGEREF _Toc52576947 \h </w:instrText>
             </w:r>
             <w:r>
               <w:rPr>
@@ -9925,146 +9981,7 @@
                 <w:noProof/>
                 <w:webHidden/>
               </w:rPr>
-              <w:t>32</w:t>
-            </w:r>
-            <w:r>
-              <w:rPr>
-                <w:noProof/>
-                <w:webHidden/>
-              </w:rPr>
-              <w:fldChar w:fldCharType="end"/>
-            </w:r>
-          </w:hyperlink>
-        </w:p>
-        <w:p>
-          <w:pPr>
-            <w:pStyle w:val="TOC2"/>
-            <w:tabs>
-              <w:tab w:val="right" w:leader="dot" w:pos="9345"/>
-            </w:tabs>
-            <w:rPr>
-              <w:rFonts w:asciiTheme="minorHAnsi" w:eastAsiaTheme="minorEastAsia" w:hAnsiTheme="minorHAnsi" w:cstheme="minorBidi"/>
-              <w:noProof/>
-            </w:rPr>
-          </w:pPr>
-          <w:hyperlink w:anchor="_Toc52484330" w:history="1">
-            <w:r>
-              <w:rPr>
-                <w:rStyle w:val="Hyperlink"/>
-                <w:noProof/>
-                <w:lang w:val="sr-Cyrl-RS"/>
-              </w:rPr>
-              <w:t>4.7 Приказ поклапања и промена статуса</w:t>
-            </w:r>
-            <w:r>
-              <w:rPr>
-                <w:noProof/>
-                <w:webHidden/>
-              </w:rPr>
-              <w:tab/>
-            </w:r>
-            <w:r>
-              <w:rPr>
-                <w:noProof/>
-                <w:webHidden/>
-              </w:rPr>
-              <w:fldChar w:fldCharType="begin"/>
-            </w:r>
-            <w:r>
-              <w:rPr>
-                <w:noProof/>
-                <w:webHidden/>
-              </w:rPr>
-              <w:instrText xml:space="preserve"> PAGEREF _Toc52484330 \h </w:instrText>
-            </w:r>
-            <w:r>
-              <w:rPr>
-                <w:noProof/>
-                <w:webHidden/>
-              </w:rPr>
-            </w:r>
-            <w:r>
-              <w:rPr>
-                <w:noProof/>
-                <w:webHidden/>
-              </w:rPr>
-              <w:fldChar w:fldCharType="separate"/>
-            </w:r>
-            <w:r>
-              <w:rPr>
-                <w:noProof/>
-                <w:webHidden/>
-              </w:rPr>
-              <w:t>35</w:t>
-            </w:r>
-            <w:r>
-              <w:rPr>
-                <w:noProof/>
-                <w:webHidden/>
-              </w:rPr>
-              <w:fldChar w:fldCharType="end"/>
-            </w:r>
-          </w:hyperlink>
-        </w:p>
-        <w:p>
-          <w:pPr>
-            <w:pStyle w:val="TOC2"/>
-            <w:tabs>
-              <w:tab w:val="right" w:leader="dot" w:pos="9345"/>
-            </w:tabs>
-            <w:rPr>
-              <w:rFonts w:asciiTheme="minorHAnsi" w:eastAsiaTheme="minorEastAsia" w:hAnsiTheme="minorHAnsi" w:cstheme="minorBidi"/>
-              <w:noProof/>
-            </w:rPr>
-          </w:pPr>
-          <w:hyperlink w:anchor="_Toc52484331" w:history="1">
-            <w:r>
-              <w:rPr>
-                <w:rStyle w:val="Hyperlink"/>
-                <w:noProof/>
-              </w:rPr>
-              <w:t>4.8 Креирање и штампање извештаја о поклапањима за животињу</w:t>
-            </w:r>
-            <w:r>
-              <w:rPr>
-                <w:noProof/>
-                <w:webHidden/>
-              </w:rPr>
-              <w:tab/>
-            </w:r>
-            <w:r>
-              <w:rPr>
-                <w:noProof/>
-                <w:webHidden/>
-              </w:rPr>
-              <w:fldChar w:fldCharType="begin"/>
-            </w:r>
-            <w:r>
-              <w:rPr>
-                <w:noProof/>
-                <w:webHidden/>
-              </w:rPr>
-              <w:instrText xml:space="preserve"> PAGEREF _Toc52484331 \h </w:instrText>
-            </w:r>
-            <w:r>
-              <w:rPr>
-                <w:noProof/>
-                <w:webHidden/>
-              </w:rPr>
-            </w:r>
-            <w:r>
-              <w:rPr>
-                <w:noProof/>
-                <w:webHidden/>
-              </w:rPr>
-              <w:fldChar w:fldCharType="separate"/>
-            </w:r>
-            <w:r>
-              <w:rPr>
-                <w:noProof/>
-                <w:webHidden/>
-              </w:rPr>
-              <w:t>36</w:t>
+              <w:t>30</w:t>
             </w:r>
             <w:r>
               <w:rPr>
@@ -10084,7 +10001,7 @@
               <w:lang w:val="en-US"/>
             </w:rPr>
           </w:pPr>
-          <w:hyperlink w:anchor="_Toc52484332" w:history="1">
+          <w:hyperlink w:anchor="_Toc52576948" w:history="1">
             <w:r>
               <w:rPr>
                 <w:rStyle w:val="Hyperlink"/>
@@ -10112,7 +10029,7 @@
                 <w:noProof/>
                 <w:webHidden/>
               </w:rPr>
-              <w:instrText xml:space="preserve"> PAGEREF _Toc52484332 \h </w:instrText>
+              <w:instrText xml:space="preserve"> PAGEREF _Toc52576948 \h </w:instrText>
             </w:r>
             <w:r>
               <w:rPr>
@@ -10132,7 +10049,7 @@
                 <w:noProof/>
                 <w:webHidden/>
               </w:rPr>
-              <w:t>37</w:t>
+              <w:t>33</w:t>
             </w:r>
             <w:r>
               <w:rPr>
@@ -10152,7 +10069,7 @@
               <w:lang w:val="en-US"/>
             </w:rPr>
           </w:pPr>
-          <w:hyperlink w:anchor="_Toc52484333" w:history="1">
+          <w:hyperlink w:anchor="_Toc52576949" w:history="1">
             <w:r>
               <w:rPr>
                 <w:rStyle w:val="Hyperlink"/>
@@ -10180,7 +10097,7 @@
                 <w:noProof/>
                 <w:webHidden/>
               </w:rPr>
-              <w:instrText xml:space="preserve"> PAGEREF _Toc52484333 \h </w:instrText>
+              <w:instrText xml:space="preserve"> PAGEREF _Toc52576949 \h </w:instrText>
             </w:r>
             <w:r>
               <w:rPr>
@@ -10200,7 +10117,7 @@
                 <w:noProof/>
                 <w:webHidden/>
               </w:rPr>
-              <w:t>40</w:t>
+              <w:t>35</w:t>
             </w:r>
             <w:r>
               <w:rPr>
@@ -10220,7 +10137,7 @@
               <w:lang w:val="en-US"/>
             </w:rPr>
           </w:pPr>
-          <w:hyperlink w:anchor="_Toc52484334" w:history="1">
+          <w:hyperlink w:anchor="_Toc52576950" w:history="1">
             <w:r>
               <w:rPr>
                 <w:rStyle w:val="Hyperlink"/>
@@ -10248,7 +10165,7 @@
                 <w:noProof/>
                 <w:webHidden/>
               </w:rPr>
-              <w:instrText xml:space="preserve"> PAGEREF _Toc52484334 \h </w:instrText>
+              <w:instrText xml:space="preserve"> PAGEREF _Toc52576950 \h </w:instrText>
             </w:r>
             <w:r>
               <w:rPr>
@@ -10268,7 +10185,7 @@
                 <w:noProof/>
                 <w:webHidden/>
               </w:rPr>
-              <w:t>42</w:t>
+              <w:t>37</w:t>
             </w:r>
             <w:r>
               <w:rPr>
@@ -10288,7 +10205,7 @@
               <w:lang w:val="en-US"/>
             </w:rPr>
           </w:pPr>
-          <w:hyperlink w:anchor="_Toc52484335" w:history="1">
+          <w:hyperlink w:anchor="_Toc52576951" w:history="1">
             <w:r>
               <w:rPr>
                 <w:rStyle w:val="Hyperlink"/>
@@ -10316,7 +10233,7 @@
                 <w:noProof/>
                 <w:webHidden/>
               </w:rPr>
-              <w:instrText xml:space="preserve"> PAGEREF _Toc52484335 \h </w:instrText>
+              <w:instrText xml:space="preserve"> PAGEREF _Toc52576951 \h </w:instrText>
             </w:r>
             <w:r>
               <w:rPr>
@@ -10336,7 +10253,7 @@
                 <w:noProof/>
                 <w:webHidden/>
               </w:rPr>
-              <w:t>44</w:t>
+              <w:t>38</w:t>
             </w:r>
             <w:r>
               <w:rPr>
@@ -10356,7 +10273,7 @@
               <w:lang w:val="en-US"/>
             </w:rPr>
           </w:pPr>
-          <w:hyperlink w:anchor="_Toc52484336" w:history="1">
+          <w:hyperlink w:anchor="_Toc52576952" w:history="1">
             <w:r>
               <w:rPr>
                 <w:rStyle w:val="Hyperlink"/>
@@ -10384,7 +10301,7 @@
                 <w:noProof/>
                 <w:webHidden/>
               </w:rPr>
-              <w:instrText xml:space="preserve"> PAGEREF _Toc52484336 \h </w:instrText>
+              <w:instrText xml:space="preserve"> PAGEREF _Toc52576952 \h </w:instrText>
             </w:r>
             <w:r>
               <w:rPr>
@@ -10404,7 +10321,7 @@
                 <w:noProof/>
                 <w:webHidden/>
               </w:rPr>
-              <w:t>46</w:t>
+              <w:t>40</w:t>
             </w:r>
             <w:r>
               <w:rPr>
@@ -10450,8 +10367,8 @@
           <w:lang w:val="sr-Cyrl-RS"/>
         </w:rPr>
       </w:pPr>
-      <w:bookmarkStart w:id="0" w:name="_Toc18506402"/>
-      <w:bookmarkStart w:id="1" w:name="_Toc52484302"/>
+      <w:bookmarkStart w:id="1" w:name="_Toc18506402"/>
+      <w:bookmarkStart w:id="2" w:name="_Toc52576919"/>
       <w:r>
         <w:t xml:space="preserve">1. </w:t>
       </w:r>
@@ -10461,8 +10378,8 @@
         </w:rPr>
         <w:t>Увод</w:t>
       </w:r>
-      <w:bookmarkEnd w:id="0"/>
       <w:bookmarkEnd w:id="1"/>
+      <w:bookmarkEnd w:id="2"/>
     </w:p>
     <w:p>
       <w:pPr>
@@ -11027,20 +10944,20 @@
           <w:lang w:val="sr-Cyrl-RS"/>
         </w:rPr>
       </w:pPr>
-      <w:bookmarkStart w:id="2" w:name="_Toc18083375"/>
-      <w:bookmarkStart w:id="3" w:name="_Toc18083154"/>
-      <w:bookmarkStart w:id="4" w:name="_Toc18506403"/>
-      <w:bookmarkStart w:id="5" w:name="_Toc52484303"/>
+      <w:bookmarkStart w:id="3" w:name="_Toc18083375"/>
+      <w:bookmarkStart w:id="4" w:name="_Toc18083154"/>
+      <w:bookmarkStart w:id="5" w:name="_Toc18506403"/>
+      <w:bookmarkStart w:id="6" w:name="_Toc52576920"/>
       <w:r>
         <w:rPr>
           <w:lang w:val="sr-Cyrl-RS"/>
         </w:rPr>
         <w:t>2. Опис реалног система</w:t>
       </w:r>
-      <w:bookmarkEnd w:id="2"/>
       <w:bookmarkEnd w:id="3"/>
       <w:bookmarkEnd w:id="4"/>
       <w:bookmarkEnd w:id="5"/>
+      <w:bookmarkEnd w:id="6"/>
     </w:p>
     <w:p>
       <w:pPr>
@@ -11138,10 +11055,10 @@
           <w:lang w:val="sr-Cyrl-RS"/>
         </w:rPr>
       </w:pPr>
-      <w:bookmarkStart w:id="6" w:name="_Toc18083376"/>
-      <w:bookmarkStart w:id="7" w:name="_Toc18083155"/>
-      <w:bookmarkStart w:id="8" w:name="_Toc18506404"/>
-      <w:bookmarkStart w:id="9" w:name="_Toc52484304"/>
+      <w:bookmarkStart w:id="7" w:name="_Toc18083376"/>
+      <w:bookmarkStart w:id="8" w:name="_Toc18083155"/>
+      <w:bookmarkStart w:id="9" w:name="_Toc18506404"/>
+      <w:bookmarkStart w:id="10" w:name="_Toc52576921"/>
       <w:r>
         <w:rPr>
           <w:lang w:val="sr-Cyrl-RS"/>
@@ -11160,10 +11077,10 @@
         </w:rPr>
         <w:t xml:space="preserve"> корисника и њихове карактеристике</w:t>
       </w:r>
-      <w:bookmarkEnd w:id="6"/>
       <w:bookmarkEnd w:id="7"/>
       <w:bookmarkEnd w:id="8"/>
       <w:bookmarkEnd w:id="9"/>
+      <w:bookmarkEnd w:id="10"/>
     </w:p>
     <w:p>
       <w:pPr>
@@ -11816,20 +11733,20 @@
           <w:lang w:val="sr-Cyrl-RS"/>
         </w:rPr>
       </w:pPr>
-      <w:bookmarkStart w:id="10" w:name="_Toc18083377"/>
-      <w:bookmarkStart w:id="11" w:name="_Toc18083156"/>
-      <w:bookmarkStart w:id="12" w:name="_Toc18506405"/>
-      <w:bookmarkStart w:id="13" w:name="_Toc52484305"/>
+      <w:bookmarkStart w:id="11" w:name="_Toc18083377"/>
+      <w:bookmarkStart w:id="12" w:name="_Toc18083156"/>
+      <w:bookmarkStart w:id="13" w:name="_Toc18506405"/>
+      <w:bookmarkStart w:id="14" w:name="_Toc52576922"/>
       <w:r>
         <w:rPr>
           <w:lang w:val="sr-Cyrl-RS"/>
         </w:rPr>
         <w:t>2.2 Функционални захтеви</w:t>
       </w:r>
-      <w:bookmarkEnd w:id="10"/>
       <w:bookmarkEnd w:id="11"/>
       <w:bookmarkEnd w:id="12"/>
       <w:bookmarkEnd w:id="13"/>
+      <w:bookmarkEnd w:id="14"/>
     </w:p>
     <w:p>
       <w:pPr>
@@ -11936,10 +11853,10 @@
           <w:lang w:val="sr-Cyrl-RS"/>
         </w:rPr>
       </w:pPr>
-      <w:bookmarkStart w:id="14" w:name="_Toc18083378"/>
-      <w:bookmarkStart w:id="15" w:name="_Toc18083157"/>
-      <w:bookmarkStart w:id="16" w:name="_Toc18506406"/>
-      <w:bookmarkStart w:id="17" w:name="_Toc52484306"/>
+      <w:bookmarkStart w:id="15" w:name="_Toc18083378"/>
+      <w:bookmarkStart w:id="16" w:name="_Toc18083157"/>
+      <w:bookmarkStart w:id="17" w:name="_Toc18506406"/>
+      <w:bookmarkStart w:id="18" w:name="_Toc52576923"/>
       <w:r>
         <w:rPr>
           <w:lang w:val="sr-Cyrl-RS"/>
@@ -11958,10 +11875,10 @@
         </w:rPr>
         <w:t xml:space="preserve"> функционалности</w:t>
       </w:r>
-      <w:bookmarkEnd w:id="14"/>
       <w:bookmarkEnd w:id="15"/>
       <w:bookmarkEnd w:id="16"/>
       <w:bookmarkEnd w:id="17"/>
+      <w:bookmarkEnd w:id="18"/>
     </w:p>
     <w:p>
       <w:pPr>
@@ -12247,26 +12164,26 @@
           <w:lang w:val="sr-Cyrl-RS"/>
         </w:rPr>
       </w:pPr>
-      <w:bookmarkStart w:id="18" w:name="_Toc18083379"/>
-      <w:bookmarkStart w:id="19" w:name="_Toc18083158"/>
-      <w:bookmarkStart w:id="20" w:name="_Toc18506407"/>
-      <w:bookmarkStart w:id="21" w:name="_Toc52484307"/>
+      <w:bookmarkStart w:id="19" w:name="_Toc18083379"/>
+      <w:bookmarkStart w:id="20" w:name="_Toc18083158"/>
+      <w:bookmarkStart w:id="21" w:name="_Toc18506407"/>
+      <w:bookmarkStart w:id="22" w:name="_Toc52576924"/>
       <w:r>
         <w:rPr>
           <w:lang w:val="sr-Cyrl-RS"/>
         </w:rPr>
         <w:t xml:space="preserve">2.2.2 </w:t>
       </w:r>
-      <w:bookmarkEnd w:id="18"/>
       <w:bookmarkEnd w:id="19"/>
       <w:bookmarkEnd w:id="20"/>
+      <w:bookmarkEnd w:id="21"/>
       <w:r>
         <w:rPr>
           <w:lang w:val="sr-Cyrl-RS"/>
         </w:rPr>
         <w:t>Администраторске функционалности</w:t>
       </w:r>
-      <w:bookmarkEnd w:id="21"/>
+      <w:bookmarkEnd w:id="22"/>
     </w:p>
     <w:p>
       <w:pPr>
@@ -12573,26 +12490,26 @@
         <w:pStyle w:val="Heading3"/>
         <w:jc w:val="both"/>
       </w:pPr>
-      <w:bookmarkStart w:id="22" w:name="_Toc18083380"/>
-      <w:bookmarkStart w:id="23" w:name="_Toc18083159"/>
-      <w:bookmarkStart w:id="24" w:name="_Toc18506408"/>
-      <w:bookmarkStart w:id="25" w:name="_Toc52484308"/>
+      <w:bookmarkStart w:id="23" w:name="_Toc18083380"/>
+      <w:bookmarkStart w:id="24" w:name="_Toc18083159"/>
+      <w:bookmarkStart w:id="25" w:name="_Toc18506408"/>
+      <w:bookmarkStart w:id="26" w:name="_Toc52576925"/>
       <w:r>
         <w:rPr>
           <w:lang w:val="sr-Cyrl-RS"/>
         </w:rPr>
         <w:t xml:space="preserve">2.2.3 </w:t>
       </w:r>
-      <w:bookmarkEnd w:id="22"/>
       <w:bookmarkEnd w:id="23"/>
       <w:bookmarkEnd w:id="24"/>
+      <w:bookmarkEnd w:id="25"/>
       <w:r>
         <w:rPr>
           <w:lang w:val="sr-Cyrl-RS"/>
         </w:rPr>
         <w:t>Функционалности запослених</w:t>
       </w:r>
-      <w:bookmarkEnd w:id="25"/>
+      <w:bookmarkEnd w:id="26"/>
     </w:p>
     <w:p>
       <w:pPr>
@@ -12911,20 +12828,20 @@
       <w:pPr>
         <w:pStyle w:val="Heading2"/>
       </w:pPr>
-      <w:bookmarkStart w:id="26" w:name="_Toc18083383"/>
-      <w:bookmarkStart w:id="27" w:name="_Toc18083162"/>
-      <w:bookmarkStart w:id="28" w:name="_Toc18506411"/>
-      <w:bookmarkStart w:id="29" w:name="_Toc52484309"/>
+      <w:bookmarkStart w:id="27" w:name="_Toc18083383"/>
+      <w:bookmarkStart w:id="28" w:name="_Toc18083162"/>
+      <w:bookmarkStart w:id="29" w:name="_Toc18506411"/>
+      <w:bookmarkStart w:id="30" w:name="_Toc52576926"/>
       <w:r>
         <w:rPr>
           <w:lang w:val="sr-Cyrl-RS"/>
         </w:rPr>
         <w:t>2.3 Перспектива система</w:t>
       </w:r>
-      <w:bookmarkEnd w:id="26"/>
       <w:bookmarkEnd w:id="27"/>
       <w:bookmarkEnd w:id="28"/>
       <w:bookmarkEnd w:id="29"/>
+      <w:bookmarkEnd w:id="30"/>
     </w:p>
     <w:p>
       <w:pPr>
@@ -13045,8 +12962,8 @@
           <w:rFonts w:eastAsia="Cambria" w:cs="Cambria"/>
         </w:rPr>
       </w:pPr>
-      <w:bookmarkStart w:id="30" w:name="_Toc18083384"/>
-      <w:bookmarkStart w:id="31" w:name="_Toc18083163"/>
+      <w:bookmarkStart w:id="31" w:name="_Toc18083384"/>
+      <w:bookmarkStart w:id="32" w:name="_Toc18083163"/>
     </w:p>
     <w:p>
       <w:pPr>
@@ -13077,8 +12994,8 @@
           <w:rFonts w:asciiTheme="majorHAnsi" w:eastAsiaTheme="majorEastAsia" w:hAnsiTheme="majorHAnsi" w:cstheme="majorBidi"/>
         </w:rPr>
       </w:pPr>
-      <w:bookmarkStart w:id="32" w:name="_Toc18506412"/>
-      <w:bookmarkStart w:id="33" w:name="_Toc52484310"/>
+      <w:bookmarkStart w:id="33" w:name="_Toc18506412"/>
+      <w:bookmarkStart w:id="34" w:name="_Toc52576927"/>
       <w:r>
         <w:rPr>
           <w:rFonts w:eastAsia="Cambria" w:cs="Cambria"/>
@@ -13092,10 +13009,10 @@
         </w:rPr>
         <w:t>Опис шеме базе података</w:t>
       </w:r>
-      <w:bookmarkEnd w:id="30"/>
       <w:bookmarkEnd w:id="31"/>
       <w:bookmarkEnd w:id="32"/>
       <w:bookmarkEnd w:id="33"/>
+      <w:bookmarkEnd w:id="34"/>
       <w:r>
         <w:rPr>
           <w:rFonts w:eastAsia="Cambria" w:cs="Cambria"/>
@@ -13272,14 +13189,14 @@
           <w:lang w:val="sr-Cyrl-RS"/>
         </w:rPr>
       </w:pPr>
-      <w:bookmarkStart w:id="34" w:name="_Toc52484311"/>
+      <w:bookmarkStart w:id="35" w:name="_Toc52576928"/>
       <w:r>
         <w:rPr>
           <w:lang w:val="sr-Cyrl-RS"/>
         </w:rPr>
         <w:t>3.1 Концептуална шема базе података</w:t>
       </w:r>
-      <w:bookmarkEnd w:id="34"/>
+      <w:bookmarkEnd w:id="35"/>
     </w:p>
     <w:p>
       <w:pPr>
@@ -13618,7 +13535,7 @@
       <w:pPr>
         <w:pStyle w:val="Heading3"/>
       </w:pPr>
-      <w:bookmarkStart w:id="35" w:name="_Toc52484312"/>
+      <w:bookmarkStart w:id="36" w:name="_Toc52576929"/>
       <w:r>
         <w:rPr>
           <w:lang w:val="sr-Cyrl-RS"/>
@@ -13631,7 +13548,7 @@
         </w:rPr>
         <w:t>Појмови коришћени при моделовању концептуалних шема база података</w:t>
       </w:r>
-      <w:bookmarkEnd w:id="35"/>
+      <w:bookmarkEnd w:id="36"/>
     </w:p>
     <w:p>
       <w:pPr>
@@ -14029,10 +13946,10 @@
           <w:lang w:val="sr-Cyrl-RS"/>
         </w:rPr>
       </w:pPr>
-      <w:bookmarkStart w:id="36" w:name="_Toc18083385"/>
-      <w:bookmarkStart w:id="37" w:name="_Toc18083164"/>
-      <w:bookmarkStart w:id="38" w:name="_Toc18506413"/>
-      <w:bookmarkStart w:id="39" w:name="_Toc52484313"/>
+      <w:bookmarkStart w:id="37" w:name="_Toc18083385"/>
+      <w:bookmarkStart w:id="38" w:name="_Toc18083164"/>
+      <w:bookmarkStart w:id="39" w:name="_Toc18506413"/>
+      <w:bookmarkStart w:id="40" w:name="_Toc52576930"/>
       <w:r>
         <w:rPr>
           <w:lang w:val="sr-Cyrl-RS"/>
@@ -14045,10 +13962,10 @@
         </w:rPr>
         <w:t xml:space="preserve"> Модел шеме базе података</w:t>
       </w:r>
-      <w:bookmarkEnd w:id="36"/>
       <w:bookmarkEnd w:id="37"/>
       <w:bookmarkEnd w:id="38"/>
       <w:bookmarkEnd w:id="39"/>
+      <w:bookmarkEnd w:id="40"/>
       <w:r>
         <w:rPr>
           <w:lang w:val="sr-Cyrl-RS"/>
@@ -14137,10 +14054,10 @@
           <w:lang w:val="sr-Cyrl-RS"/>
         </w:rPr>
       </w:pPr>
-      <w:bookmarkStart w:id="40" w:name="_Toc18083386"/>
-      <w:bookmarkStart w:id="41" w:name="_Toc18083165"/>
-      <w:bookmarkStart w:id="42" w:name="_Toc18506414"/>
-      <w:bookmarkStart w:id="43" w:name="_Toc52484314"/>
+      <w:bookmarkStart w:id="41" w:name="_Toc18083386"/>
+      <w:bookmarkStart w:id="42" w:name="_Toc18083165"/>
+      <w:bookmarkStart w:id="43" w:name="_Toc18506414"/>
+      <w:bookmarkStart w:id="44" w:name="_Toc52576931"/>
       <w:r>
         <w:rPr>
           <w:lang w:val="sr-Cyrl-RS"/>
@@ -14171,10 +14088,10 @@
         </w:rPr>
         <w:t xml:space="preserve"> шеме базе података за смештање података о корисницима</w:t>
       </w:r>
-      <w:bookmarkEnd w:id="40"/>
       <w:bookmarkEnd w:id="41"/>
       <w:bookmarkEnd w:id="42"/>
       <w:bookmarkEnd w:id="43"/>
+      <w:bookmarkEnd w:id="44"/>
     </w:p>
     <w:p>
       <w:pPr>
@@ -14552,10 +14469,10 @@
           <w:lang w:val="sr-Cyrl-RS"/>
         </w:rPr>
       </w:pPr>
-      <w:bookmarkStart w:id="44" w:name="_Toc18083387"/>
-      <w:bookmarkStart w:id="45" w:name="_Toc18083166"/>
-      <w:bookmarkStart w:id="46" w:name="_Toc18506415"/>
-      <w:bookmarkStart w:id="47" w:name="_Toc52484315"/>
+      <w:bookmarkStart w:id="45" w:name="_Toc18083387"/>
+      <w:bookmarkStart w:id="46" w:name="_Toc18083166"/>
+      <w:bookmarkStart w:id="47" w:name="_Toc18506415"/>
+      <w:bookmarkStart w:id="48" w:name="_Toc52576932"/>
       <w:r>
         <w:rPr>
           <w:lang w:val="sr-Cyrl-RS"/>
@@ -14580,16 +14497,16 @@
         </w:rPr>
         <w:t xml:space="preserve"> шеме базе података за смештање података о </w:t>
       </w:r>
-      <w:bookmarkEnd w:id="44"/>
       <w:bookmarkEnd w:id="45"/>
       <w:bookmarkEnd w:id="46"/>
+      <w:bookmarkEnd w:id="47"/>
       <w:r>
         <w:rPr>
           <w:lang w:val="sr-Cyrl-RS"/>
         </w:rPr>
         <w:t>запосленима</w:t>
       </w:r>
-      <w:bookmarkEnd w:id="47"/>
+      <w:bookmarkEnd w:id="48"/>
     </w:p>
     <w:p>
       <w:pPr>
@@ -14861,10 +14778,10 @@
           <w:lang w:val="sr-Cyrl-RS"/>
         </w:rPr>
       </w:pPr>
-      <w:bookmarkStart w:id="48" w:name="_Toc18083388"/>
-      <w:bookmarkStart w:id="49" w:name="_Toc18083167"/>
-      <w:bookmarkStart w:id="50" w:name="_Toc18506416"/>
-      <w:bookmarkStart w:id="51" w:name="_Toc52484316"/>
+      <w:bookmarkStart w:id="49" w:name="_Toc18083388"/>
+      <w:bookmarkStart w:id="50" w:name="_Toc18083167"/>
+      <w:bookmarkStart w:id="51" w:name="_Toc18506416"/>
+      <w:bookmarkStart w:id="52" w:name="_Toc52576933"/>
       <w:r>
         <w:rPr>
           <w:lang w:val="sr-Cyrl-RS"/>
@@ -14889,16 +14806,16 @@
         </w:rPr>
         <w:t xml:space="preserve"> шеме базе података за смештање података о </w:t>
       </w:r>
-      <w:bookmarkEnd w:id="48"/>
       <w:bookmarkEnd w:id="49"/>
       <w:bookmarkEnd w:id="50"/>
+      <w:bookmarkEnd w:id="51"/>
       <w:r>
         <w:rPr>
           <w:lang w:val="sr-Cyrl-RS"/>
         </w:rPr>
         <w:t>ученицима</w:t>
       </w:r>
-      <w:bookmarkEnd w:id="51"/>
+      <w:bookmarkEnd w:id="52"/>
     </w:p>
     <w:p>
       <w:pPr>
@@ -15078,10 +14995,10 @@
           <w:lang w:val="sr-Cyrl-RS"/>
         </w:rPr>
       </w:pPr>
-      <w:bookmarkStart w:id="52" w:name="_Toc18083389"/>
-      <w:bookmarkStart w:id="53" w:name="_Toc18083168"/>
-      <w:bookmarkStart w:id="54" w:name="_Toc18506417"/>
-      <w:bookmarkStart w:id="55" w:name="_Toc52484317"/>
+      <w:bookmarkStart w:id="53" w:name="_Toc18083389"/>
+      <w:bookmarkStart w:id="54" w:name="_Toc18083168"/>
+      <w:bookmarkStart w:id="55" w:name="_Toc18506417"/>
+      <w:bookmarkStart w:id="56" w:name="_Toc52576934"/>
       <w:r>
         <w:rPr>
           <w:lang w:val="sr-Cyrl-RS"/>
@@ -15106,9 +15023,9 @@
         </w:rPr>
         <w:t xml:space="preserve"> шеме базе података за смештање </w:t>
       </w:r>
-      <w:bookmarkEnd w:id="52"/>
       <w:bookmarkEnd w:id="53"/>
       <w:bookmarkEnd w:id="54"/>
+      <w:bookmarkEnd w:id="55"/>
       <w:r>
         <w:rPr>
           <w:lang w:val="sr-Cyrl-RS"/>
@@ -15121,7 +15038,7 @@
         </w:rPr>
         <w:t>предметима</w:t>
       </w:r>
-      <w:bookmarkEnd w:id="55"/>
+      <w:bookmarkEnd w:id="56"/>
     </w:p>
     <w:p>
       <w:pPr>
@@ -15303,10 +15220,10 @@
           <w:lang w:val="sr-Cyrl-RS"/>
         </w:rPr>
       </w:pPr>
-      <w:bookmarkStart w:id="56" w:name="_Toc18083390"/>
-      <w:bookmarkStart w:id="57" w:name="_Toc18083170"/>
-      <w:bookmarkStart w:id="58" w:name="_Toc18506418"/>
-      <w:bookmarkStart w:id="59" w:name="_Toc52484318"/>
+      <w:bookmarkStart w:id="57" w:name="_Toc18083390"/>
+      <w:bookmarkStart w:id="58" w:name="_Toc18083170"/>
+      <w:bookmarkStart w:id="59" w:name="_Toc18506418"/>
+      <w:bookmarkStart w:id="60" w:name="_Toc52576935"/>
       <w:r>
         <w:rPr>
           <w:lang w:val="sr-Cyrl-RS"/>
@@ -15343,16 +15260,16 @@
         </w:rPr>
         <w:t xml:space="preserve"> о </w:t>
       </w:r>
-      <w:bookmarkEnd w:id="56"/>
       <w:bookmarkEnd w:id="57"/>
       <w:bookmarkEnd w:id="58"/>
+      <w:bookmarkEnd w:id="59"/>
       <w:r>
         <w:rPr>
           <w:lang w:val="sr-Cyrl-RS"/>
         </w:rPr>
         <w:t>предавањима и часовима</w:t>
       </w:r>
-      <w:bookmarkEnd w:id="59"/>
+      <w:bookmarkEnd w:id="60"/>
     </w:p>
     <w:p>
       <w:pPr>
@@ -15951,10 +15868,10 @@
           <w:lang w:val="sr-Cyrl-RS"/>
         </w:rPr>
       </w:pPr>
-      <w:bookmarkStart w:id="60" w:name="_Toc18083391"/>
-      <w:bookmarkStart w:id="61" w:name="_Toc18083171"/>
-      <w:bookmarkStart w:id="62" w:name="_Toc18506419"/>
-      <w:bookmarkStart w:id="63" w:name="_Toc52484319"/>
+      <w:bookmarkStart w:id="61" w:name="_Toc18083391"/>
+      <w:bookmarkStart w:id="62" w:name="_Toc18083171"/>
+      <w:bookmarkStart w:id="63" w:name="_Toc18506419"/>
+      <w:bookmarkStart w:id="64" w:name="_Toc52576936"/>
       <w:r>
         <w:rPr>
           <w:lang w:val="sr-Cyrl-RS"/>
@@ -15979,16 +15896,16 @@
         </w:rPr>
         <w:t xml:space="preserve"> шеме базе података за смештање података о </w:t>
       </w:r>
-      <w:bookmarkEnd w:id="60"/>
       <w:bookmarkEnd w:id="61"/>
       <w:bookmarkEnd w:id="62"/>
+      <w:bookmarkEnd w:id="63"/>
       <w:r>
         <w:rPr>
           <w:lang w:val="sr-Cyrl-RS"/>
         </w:rPr>
         <w:t>контролним тачкама</w:t>
       </w:r>
-      <w:bookmarkEnd w:id="63"/>
+      <w:bookmarkEnd w:id="64"/>
     </w:p>
     <w:p>
       <w:pPr>
@@ -16311,10 +16228,10 @@
           <w:lang w:val="sr-Latn-RS"/>
         </w:rPr>
       </w:pPr>
-      <w:bookmarkStart w:id="64" w:name="_Toc18083392"/>
-      <w:bookmarkStart w:id="65" w:name="_Toc18083172"/>
-      <w:bookmarkStart w:id="66" w:name="_Toc18506420"/>
-      <w:bookmarkStart w:id="67" w:name="_Toc52484320"/>
+      <w:bookmarkStart w:id="65" w:name="_Toc18083392"/>
+      <w:bookmarkStart w:id="66" w:name="_Toc18083172"/>
+      <w:bookmarkStart w:id="67" w:name="_Toc18506420"/>
+      <w:bookmarkStart w:id="68" w:name="_Toc52576937"/>
       <w:r>
         <w:rPr>
           <w:rFonts w:eastAsia="Cambria" w:cs="Cambria"/>
@@ -16362,9 +16279,9 @@
         </w:rPr>
         <w:t>а шем</w:t>
       </w:r>
-      <w:bookmarkEnd w:id="64"/>
       <w:bookmarkEnd w:id="65"/>
       <w:bookmarkEnd w:id="66"/>
+      <w:bookmarkEnd w:id="67"/>
       <w:r>
         <w:rPr>
           <w:rFonts w:eastAsia="Cambria" w:cs="Cambria"/>
@@ -16379,7 +16296,7 @@
         </w:rPr>
         <w:t xml:space="preserve"> базе података</w:t>
       </w:r>
-      <w:bookmarkEnd w:id="67"/>
+      <w:bookmarkEnd w:id="68"/>
     </w:p>
     <w:p>
       <w:pPr>
@@ -16652,10 +16569,10 @@
           <w:lang w:val="sr-Cyrl-RS"/>
         </w:rPr>
       </w:pPr>
-      <w:bookmarkStart w:id="68" w:name="_Toc18083398"/>
-      <w:bookmarkStart w:id="69" w:name="_Toc18083180"/>
-      <w:bookmarkStart w:id="70" w:name="_Toc18506426"/>
-      <w:bookmarkStart w:id="71" w:name="_Toc52484321"/>
+      <w:bookmarkStart w:id="69" w:name="_Toc18083398"/>
+      <w:bookmarkStart w:id="70" w:name="_Toc18083180"/>
+      <w:bookmarkStart w:id="71" w:name="_Toc18506426"/>
+      <w:bookmarkStart w:id="72" w:name="_Toc52576938"/>
       <w:r>
         <w:rPr>
           <w:lang w:val="sr-Cyrl-RS"/>
@@ -16674,9 +16591,9 @@
         </w:rPr>
         <w:t xml:space="preserve"> </w:t>
       </w:r>
-      <w:bookmarkEnd w:id="68"/>
       <w:bookmarkEnd w:id="69"/>
       <w:bookmarkEnd w:id="70"/>
+      <w:bookmarkEnd w:id="71"/>
       <w:r>
         <w:rPr>
           <w:lang w:val="sr-Cyrl-RS"/>
@@ -16695,7 +16612,7 @@
         </w:rPr>
         <w:t xml:space="preserve"> база података генерисаних за потребе информационог система</w:t>
       </w:r>
-      <w:bookmarkEnd w:id="71"/>
+      <w:bookmarkEnd w:id="72"/>
     </w:p>
     <w:p>
       <w:pPr>
@@ -17452,10 +17369,10 @@
           <w:lang w:val="sr-Latn-RS"/>
         </w:rPr>
       </w:pPr>
-      <w:bookmarkStart w:id="72" w:name="_Toc18083181"/>
-      <w:bookmarkStart w:id="73" w:name="_Toc18083399"/>
-      <w:bookmarkStart w:id="74" w:name="_Toc18506430"/>
-      <w:bookmarkStart w:id="75" w:name="_Toc52484322"/>
+      <w:bookmarkStart w:id="73" w:name="_Toc18083181"/>
+      <w:bookmarkStart w:id="74" w:name="_Toc18083399"/>
+      <w:bookmarkStart w:id="75" w:name="_Toc18506430"/>
+      <w:bookmarkStart w:id="76" w:name="_Toc52576939"/>
       <w:r>
         <w:rPr>
           <w:rFonts w:eastAsia="Cambria" w:cs="Cambria"/>
@@ -17469,9 +17386,9 @@
         </w:rPr>
         <w:t>Опис ентитета и асоцијација у модел</w:t>
       </w:r>
-      <w:bookmarkEnd w:id="72"/>
       <w:bookmarkEnd w:id="73"/>
       <w:bookmarkEnd w:id="74"/>
+      <w:bookmarkEnd w:id="75"/>
       <w:r>
         <w:rPr>
           <w:rFonts w:eastAsia="Cambria" w:cs="Cambria"/>
@@ -17479,7 +17396,7 @@
         </w:rPr>
         <w:t>има</w:t>
       </w:r>
-      <w:bookmarkEnd w:id="75"/>
+      <w:bookmarkEnd w:id="76"/>
     </w:p>
     <w:p>
       <w:pPr>
@@ -30341,8 +30258,8 @@
           <w:lang w:val="sr-Cyrl-RS"/>
         </w:rPr>
       </w:pPr>
-      <w:bookmarkStart w:id="76" w:name="_Toc18506431"/>
-      <w:bookmarkStart w:id="77" w:name="_Toc52484323"/>
+      <w:bookmarkStart w:id="77" w:name="_Toc18506431"/>
+      <w:bookmarkStart w:id="78" w:name="_Toc52576940"/>
       <w:r>
         <w:rPr>
           <w:rFonts w:eastAsia="Cambria" w:cs="Cambria"/>
@@ -30357,8 +30274,8 @@
         </w:rPr>
         <w:t>Опис апликативног решења</w:t>
       </w:r>
-      <w:bookmarkEnd w:id="76"/>
       <w:bookmarkEnd w:id="77"/>
+      <w:bookmarkEnd w:id="78"/>
     </w:p>
     <w:p>
       <w:pPr>
@@ -30427,12 +30344,14 @@
           <w:lang w:val="sr-Cyrl-RS"/>
         </w:rPr>
       </w:pPr>
+      <w:bookmarkStart w:id="79" w:name="_Toc52576941"/>
       <w:r>
         <w:rPr>
           <w:lang w:val="sr-Cyrl-RS"/>
         </w:rPr>
         <w:t>4.1 Софтверска архитектура</w:t>
       </w:r>
+      <w:bookmarkEnd w:id="79"/>
     </w:p>
     <w:p>
       <w:pPr>
@@ -30916,8 +30835,8 @@
           <w:lang w:val="sr-Cyrl-RS"/>
         </w:rPr>
       </w:pPr>
-      <w:bookmarkStart w:id="78" w:name="_Toc18506432"/>
-      <w:bookmarkStart w:id="79" w:name="_Toc52484324"/>
+      <w:bookmarkStart w:id="80" w:name="_Toc18506432"/>
+      <w:bookmarkStart w:id="81" w:name="_Toc52576942"/>
       <w:r>
         <w:rPr>
           <w:lang w:val="sr-Cyrl-RS"/>
@@ -30930,14 +30849,14 @@
         </w:rPr>
         <w:t xml:space="preserve"> </w:t>
       </w:r>
-      <w:bookmarkEnd w:id="78"/>
-      <w:bookmarkEnd w:id="79"/>
+      <w:bookmarkEnd w:id="80"/>
       <w:r>
         <w:rPr>
           <w:lang w:val="sr-Cyrl-RS"/>
         </w:rPr>
         <w:t>Коришћени пакети</w:t>
       </w:r>
+      <w:bookmarkEnd w:id="81"/>
     </w:p>
     <w:p>
       <w:pPr>
@@ -31776,22 +31695,22 @@
           <w:lang w:val="sr-Cyrl-RS"/>
         </w:rPr>
       </w:pPr>
-      <w:bookmarkStart w:id="80" w:name="_Toc18506433"/>
-      <w:bookmarkStart w:id="81" w:name="_Toc52484325"/>
+      <w:bookmarkStart w:id="82" w:name="_Toc18506433"/>
+      <w:bookmarkStart w:id="83" w:name="_Toc52576943"/>
       <w:r>
         <w:rPr>
           <w:lang w:val="sr-Cyrl-RS"/>
         </w:rPr>
         <w:t>4.</w:t>
       </w:r>
-      <w:bookmarkEnd w:id="80"/>
-      <w:bookmarkEnd w:id="81"/>
+      <w:bookmarkEnd w:id="82"/>
       <w:r>
         <w:rPr>
           <w:lang w:val="sr-Cyrl-RS"/>
         </w:rPr>
         <w:t>3 Администраторске функционалности</w:t>
       </w:r>
+      <w:bookmarkEnd w:id="83"/>
     </w:p>
     <w:p>
       <w:pPr>
@@ -31842,6 +31761,7 @@
         <w:pStyle w:val="Heading3"/>
         <w:jc w:val="both"/>
       </w:pPr>
+      <w:bookmarkStart w:id="84" w:name="_Toc52576944"/>
       <w:r>
         <w:rPr>
           <w:lang w:val="sr-Cyrl-RS"/>
@@ -31860,6 +31780,7 @@
         </w:rPr>
         <w:t>Креирање корисничких информација</w:t>
       </w:r>
+      <w:bookmarkEnd w:id="84"/>
     </w:p>
     <w:p>
       <w:pPr>
@@ -32554,6 +32475,7 @@
           <w:lang w:val="sr-Cyrl-RS"/>
         </w:rPr>
       </w:pPr>
+      <w:bookmarkStart w:id="85" w:name="_Toc52576945"/>
       <w:r>
         <w:rPr>
           <w:lang w:val="sr-Cyrl-RS"/>
@@ -32578,6 +32500,7 @@
         </w:rPr>
         <w:t>Функционалности запослених</w:t>
       </w:r>
+      <w:bookmarkEnd w:id="85"/>
     </w:p>
     <w:p>
       <w:pPr>
@@ -32701,6 +32624,7 @@
         <w:pStyle w:val="Heading3"/>
         <w:jc w:val="both"/>
       </w:pPr>
+      <w:bookmarkStart w:id="86" w:name="_Toc52576946"/>
       <w:r>
         <w:rPr>
           <w:lang w:val="sr-Cyrl-RS"/>
@@ -32719,6 +32643,7 @@
         </w:rPr>
         <w:t>новог часа</w:t>
       </w:r>
+      <w:bookmarkEnd w:id="86"/>
     </w:p>
     <w:p>
       <w:pPr>
@@ -33094,6 +33019,7 @@
         <w:pStyle w:val="Heading3"/>
         <w:jc w:val="both"/>
       </w:pPr>
+      <w:bookmarkStart w:id="87" w:name="_Toc52576947"/>
       <w:r>
         <w:rPr>
           <w:lang w:val="sr-Cyrl-RS"/>
@@ -33106,6 +33032,7 @@
         </w:rPr>
         <w:t>Слање информација о ученику</w:t>
       </w:r>
+      <w:bookmarkEnd w:id="87"/>
     </w:p>
     <w:p>
       <w:pPr>
@@ -33458,16 +33385,16 @@
           <w:lang w:val="sr-Cyrl-RS"/>
         </w:rPr>
       </w:pPr>
-      <w:bookmarkStart w:id="82" w:name="_Toc18506440"/>
-      <w:bookmarkStart w:id="83" w:name="_Toc52484332"/>
+      <w:bookmarkStart w:id="88" w:name="_Toc18506440"/>
+      <w:bookmarkStart w:id="89" w:name="_Toc52576948"/>
       <w:r>
         <w:rPr>
           <w:lang w:val="sr-Cyrl-RS"/>
         </w:rPr>
         <w:t>5. Закључак</w:t>
       </w:r>
-      <w:bookmarkEnd w:id="82"/>
-      <w:bookmarkEnd w:id="83"/>
+      <w:bookmarkEnd w:id="88"/>
+      <w:bookmarkEnd w:id="89"/>
     </w:p>
     <w:p>
       <w:pPr>
@@ -33635,8 +33562,6 @@
       <w:r>
         <w:t>,</w:t>
       </w:r>
-      <w:bookmarkStart w:id="84" w:name="_GoBack"/>
-      <w:bookmarkEnd w:id="84"/>
       <w:r>
         <w:rPr>
           <w:lang w:val="sr-Cyrl-RS"/>
@@ -33692,16 +33617,16 @@
           <w:lang w:val="sr-Cyrl-RS"/>
         </w:rPr>
       </w:pPr>
-      <w:bookmarkStart w:id="85" w:name="_Toc18506441"/>
-      <w:bookmarkStart w:id="86" w:name="_Toc52484333"/>
+      <w:bookmarkStart w:id="90" w:name="_Toc18506441"/>
+      <w:bookmarkStart w:id="91" w:name="_Toc52576949"/>
       <w:r>
         <w:rPr>
           <w:lang w:val="sr-Cyrl-RS"/>
         </w:rPr>
         <w:t>Речник појмова</w:t>
       </w:r>
-      <w:bookmarkEnd w:id="85"/>
-      <w:bookmarkEnd w:id="86"/>
+      <w:bookmarkEnd w:id="90"/>
+      <w:bookmarkEnd w:id="91"/>
     </w:p>
     <w:p>
       <w:pPr>
@@ -34030,16 +33955,16 @@
           <w:lang w:val="sr-Cyrl-RS"/>
         </w:rPr>
       </w:pPr>
-      <w:bookmarkStart w:id="87" w:name="_Toc18506442"/>
-      <w:bookmarkStart w:id="88" w:name="_Toc52484334"/>
+      <w:bookmarkStart w:id="92" w:name="_Toc18506442"/>
+      <w:bookmarkStart w:id="93" w:name="_Toc52576950"/>
       <w:r>
         <w:rPr>
           <w:lang w:val="sr-Cyrl-RS"/>
         </w:rPr>
         <w:t>Скраћенице</w:t>
       </w:r>
-      <w:bookmarkEnd w:id="87"/>
-      <w:bookmarkEnd w:id="88"/>
+      <w:bookmarkEnd w:id="92"/>
+      <w:bookmarkEnd w:id="93"/>
     </w:p>
     <w:p>
       <w:pPr>
@@ -34381,16 +34306,16 @@
       <w:pPr>
         <w:pStyle w:val="Heading1"/>
       </w:pPr>
-      <w:bookmarkStart w:id="89" w:name="_Toc18506443"/>
-      <w:bookmarkStart w:id="90" w:name="_Toc52484335"/>
+      <w:bookmarkStart w:id="94" w:name="_Toc18506443"/>
+      <w:bookmarkStart w:id="95" w:name="_Toc52576951"/>
       <w:r>
         <w:rPr>
           <w:lang w:val="sr-Cyrl-RS"/>
         </w:rPr>
         <w:t>Литература</w:t>
       </w:r>
-      <w:bookmarkEnd w:id="89"/>
-      <w:bookmarkEnd w:id="90"/>
+      <w:bookmarkEnd w:id="94"/>
+      <w:bookmarkEnd w:id="95"/>
     </w:p>
     <w:p/>
     <w:p>
@@ -34841,16 +34766,16 @@
           <w:lang w:val="sr-Cyrl-RS"/>
         </w:rPr>
       </w:pPr>
-      <w:bookmarkStart w:id="91" w:name="_Toc18506444"/>
-      <w:bookmarkStart w:id="92" w:name="_Toc52484336"/>
+      <w:bookmarkStart w:id="96" w:name="_Toc18506444"/>
+      <w:bookmarkStart w:id="97" w:name="_Toc52576952"/>
       <w:r>
         <w:rPr>
           <w:lang w:val="sr-Cyrl-RS"/>
         </w:rPr>
         <w:t>Биографија</w:t>
       </w:r>
-      <w:bookmarkEnd w:id="91"/>
-      <w:bookmarkEnd w:id="92"/>
+      <w:bookmarkEnd w:id="96"/>
+      <w:bookmarkEnd w:id="97"/>
     </w:p>
     <w:p>
       <w:pPr>
@@ -35171,7 +35096,7 @@
         <w:rStyle w:val="PageNumber"/>
         <w:noProof/>
       </w:rPr>
-      <w:t>38</w:t>
+      <w:t>10</w:t>
     </w:r>
     <w:r>
       <w:rPr>
@@ -38995,7 +38920,7 @@
 </file>
 
 <file path=customXml/itemProps1.xml><?xml version="1.0" encoding="utf-8"?>
-<ds:datastoreItem xmlns:ds="http://schemas.openxmlformats.org/officeDocument/2006/customXml" ds:itemID="{E7A074EA-D7A7-419F-AD83-FA8C6D234EE4}">
+<ds:datastoreItem xmlns:ds="http://schemas.openxmlformats.org/officeDocument/2006/customXml" ds:itemID="{D23CDF2C-058C-4D87-9780-29A8BE4BD8F7}">
   <ds:schemaRefs>
     <ds:schemaRef ds:uri="http://schemas.openxmlformats.org/officeDocument/2006/bibliography"/>
   </ds:schemaRefs>

</xml_diff>